<commit_message>
Phuong - sua lai sprint2 planning, Hung sua lai user-case
</commit_message>
<xml_diff>
--- a/MyTeamWork/SRS/User-case/userCase.docx
+++ b/MyTeamWork/SRS/User-case/userCase.docx
@@ -12,23 +12,118 @@
         </w:rPr>
       </w:pPr>
       <w:r>
+        <w:t xml:space="preserve"> </w:t>
+      </w:r>
+      <w:proofErr w:type="spellStart"/>
+      <w:r>
         <w:rPr>
           <w:color w:val="1F497D" w:themeColor="text2"/>
           <w:sz w:val="48"/>
           <w:szCs w:val="48"/>
         </w:rPr>
-        <w:t>Usecase diagram</w:t>
+        <w:t>Usecase</w:t>
+      </w:r>
+      <w:proofErr w:type="spellEnd"/>
+      <w:r>
+        <w:rPr>
+          <w:color w:val="1F497D" w:themeColor="text2"/>
+          <w:sz w:val="48"/>
+          <w:szCs w:val="48"/>
+        </w:rPr>
+        <w:t xml:space="preserve"> diagram</w:t>
       </w:r>
     </w:p>
     <w:p>
-      <w:r>
-        <w:t>1.Actor Diagram Relationship</w:t>
+      <w:proofErr w:type="gramStart"/>
+      <w:r>
+        <w:t>1.Actor</w:t>
+      </w:r>
+      <w:proofErr w:type="gramEnd"/>
+      <w:r>
+        <w:t xml:space="preserve"> Diagram Relationship</w:t>
       </w:r>
     </w:p>
     <w:p>
       <w:r>
-        <w:t>-Mối quan hệ giữa các tác nhân trong hệ thống</w:t>
-      </w:r>
+        <w:t>-</w:t>
+      </w:r>
+      <w:proofErr w:type="spellStart"/>
+      <w:r>
+        <w:t>Mối</w:t>
+      </w:r>
+      <w:proofErr w:type="spellEnd"/>
+      <w:r>
+        <w:t xml:space="preserve"> </w:t>
+      </w:r>
+      <w:proofErr w:type="spellStart"/>
+      <w:r>
+        <w:t>quan</w:t>
+      </w:r>
+      <w:proofErr w:type="spellEnd"/>
+      <w:r>
+        <w:t xml:space="preserve"> </w:t>
+      </w:r>
+      <w:proofErr w:type="spellStart"/>
+      <w:r>
+        <w:t>hệ</w:t>
+      </w:r>
+      <w:proofErr w:type="spellEnd"/>
+      <w:r>
+        <w:t xml:space="preserve"> </w:t>
+      </w:r>
+      <w:proofErr w:type="spellStart"/>
+      <w:r>
+        <w:t>giữa</w:t>
+      </w:r>
+      <w:proofErr w:type="spellEnd"/>
+      <w:r>
+        <w:t xml:space="preserve"> </w:t>
+      </w:r>
+      <w:proofErr w:type="spellStart"/>
+      <w:r>
+        <w:t>các</w:t>
+      </w:r>
+      <w:proofErr w:type="spellEnd"/>
+      <w:r>
+        <w:t xml:space="preserve"> </w:t>
+      </w:r>
+      <w:proofErr w:type="spellStart"/>
+      <w:r>
+        <w:t>tác</w:t>
+      </w:r>
+      <w:proofErr w:type="spellEnd"/>
+      <w:r>
+        <w:t xml:space="preserve"> </w:t>
+      </w:r>
+      <w:proofErr w:type="spellStart"/>
+      <w:r>
+        <w:t>nhân</w:t>
+      </w:r>
+      <w:proofErr w:type="spellEnd"/>
+      <w:r>
+        <w:t xml:space="preserve"> </w:t>
+      </w:r>
+      <w:proofErr w:type="spellStart"/>
+      <w:r>
+        <w:t>trong</w:t>
+      </w:r>
+      <w:proofErr w:type="spellEnd"/>
+      <w:r>
+        <w:t xml:space="preserve"> </w:t>
+      </w:r>
+      <w:proofErr w:type="spellStart"/>
+      <w:r>
+        <w:t>hệ</w:t>
+      </w:r>
+      <w:proofErr w:type="spellEnd"/>
+      <w:r>
+        <w:t xml:space="preserve"> </w:t>
+      </w:r>
+      <w:proofErr w:type="spellStart"/>
+      <w:r>
+        <w:t>thống</w:t>
+      </w:r>
+      <w:proofErr w:type="spellEnd"/>
     </w:p>
     <w:p>
       <w:r>
@@ -37,9 +132,9 @@
         </w:rPr>
         <w:drawing>
           <wp:inline distT="0" distB="0" distL="0" distR="0">
-            <wp:extent cx="5943600" cy="3235705"/>
-            <wp:effectExtent l="0" t="0" r="0" b="3175"/>
-            <wp:docPr id="1" name="Picture 1" descr="Không có mô tả."/>
+            <wp:extent cx="5943600" cy="3238500"/>
+            <wp:effectExtent l="0" t="0" r="0" b="0"/>
+            <wp:docPr id="3" name="Picture 3" descr="Description: Không có mô tả."/>
             <wp:cNvGraphicFramePr>
               <a:graphicFrameLocks xmlns:a="http://schemas.openxmlformats.org/drawingml/2006/main" noChangeAspect="1"/>
             </wp:cNvGraphicFramePr>
@@ -47,7 +142,7 @@
               <a:graphicData uri="http://schemas.openxmlformats.org/drawingml/2006/picture">
                 <pic:pic xmlns:pic="http://schemas.openxmlformats.org/drawingml/2006/picture">
                   <pic:nvPicPr>
-                    <pic:cNvPr id="0" name="Picture 1" descr="Không có mô tả."/>
+                    <pic:cNvPr id="0" name="Picture 1" descr="Description: Không có mô tả."/>
                     <pic:cNvPicPr>
                       <a:picLocks noChangeAspect="1" noChangeArrowheads="1"/>
                     </pic:cNvPicPr>
@@ -68,7 +163,7 @@
                   <pic:spPr bwMode="auto">
                     <a:xfrm>
                       <a:off x="0" y="0"/>
-                      <a:ext cx="5943600" cy="3235705"/>
+                      <a:ext cx="5943600" cy="3238500"/>
                     </a:xfrm>
                     <a:prstGeom prst="rect">
                       <a:avLst/>
@@ -86,25 +181,84 @@
       </w:r>
     </w:p>
     <w:p>
-      <w:r>
-        <w:t>2.UseCase for User</w:t>
+      <w:proofErr w:type="gramStart"/>
+      <w:r>
+        <w:t>2.UseCase</w:t>
+      </w:r>
+      <w:proofErr w:type="gramEnd"/>
+      <w:r>
+        <w:t xml:space="preserve"> for User</w:t>
       </w:r>
     </w:p>
     <w:p>
       <w:r>
-        <w:t>-Mối quan hệ cho người sửa dụng</w:t>
-      </w:r>
+        <w:t>-</w:t>
+      </w:r>
+      <w:proofErr w:type="spellStart"/>
+      <w:r>
+        <w:t>Mối</w:t>
+      </w:r>
+      <w:proofErr w:type="spellEnd"/>
+      <w:r>
+        <w:t xml:space="preserve"> </w:t>
+      </w:r>
+      <w:proofErr w:type="spellStart"/>
+      <w:r>
+        <w:t>quan</w:t>
+      </w:r>
+      <w:proofErr w:type="spellEnd"/>
+      <w:r>
+        <w:t xml:space="preserve"> </w:t>
+      </w:r>
+      <w:proofErr w:type="spellStart"/>
+      <w:r>
+        <w:t>hệ</w:t>
+      </w:r>
+      <w:proofErr w:type="spellEnd"/>
+      <w:r>
+        <w:t xml:space="preserve"> </w:t>
+      </w:r>
+      <w:proofErr w:type="spellStart"/>
+      <w:r>
+        <w:t>cho</w:t>
+      </w:r>
+      <w:proofErr w:type="spellEnd"/>
+      <w:r>
+        <w:t xml:space="preserve"> </w:t>
+      </w:r>
+      <w:proofErr w:type="spellStart"/>
+      <w:r>
+        <w:t>người</w:t>
+      </w:r>
+      <w:proofErr w:type="spellEnd"/>
+      <w:r>
+        <w:t xml:space="preserve"> </w:t>
+      </w:r>
+      <w:proofErr w:type="spellStart"/>
+      <w:r>
+        <w:t>sửa</w:t>
+      </w:r>
+      <w:proofErr w:type="spellEnd"/>
+      <w:r>
+        <w:t xml:space="preserve"> </w:t>
+      </w:r>
+      <w:proofErr w:type="spellStart"/>
+      <w:r>
+        <w:t>dụng</w:t>
+      </w:r>
+      <w:proofErr w:type="spellEnd"/>
     </w:p>
     <w:p>
       <w:r>
         <w:rPr>
           <w:noProof/>
         </w:rPr>
+        <w:lastRenderedPageBreak/>
         <w:drawing>
           <wp:inline distT="0" distB="0" distL="0" distR="0">
-            <wp:extent cx="5943600" cy="2563534"/>
-            <wp:effectExtent l="0" t="0" r="0" b="8255"/>
-            <wp:docPr id="2" name="Picture 2" descr="Không có mô tả."/>
+            <wp:extent cx="5943600" cy="2930930"/>
+            <wp:effectExtent l="0" t="0" r="0" b="3175"/>
+            <wp:docPr id="4" name="Picture 4" descr="Không có mô tả."/>
             <wp:cNvGraphicFramePr>
               <a:graphicFrameLocks xmlns:a="http://schemas.openxmlformats.org/drawingml/2006/main" noChangeAspect="1"/>
             </wp:cNvGraphicFramePr>
@@ -112,7 +266,7 @@
               <a:graphicData uri="http://schemas.openxmlformats.org/drawingml/2006/picture">
                 <pic:pic xmlns:pic="http://schemas.openxmlformats.org/drawingml/2006/picture">
                   <pic:nvPicPr>
-                    <pic:cNvPr id="0" name="Picture 3" descr="Không có mô tả."/>
+                    <pic:cNvPr id="0" name="Picture 7" descr="Không có mô tả."/>
                     <pic:cNvPicPr>
                       <a:picLocks noChangeAspect="1" noChangeArrowheads="1"/>
                     </pic:cNvPicPr>
@@ -133,7 +287,7 @@
                   <pic:spPr bwMode="auto">
                     <a:xfrm>
                       <a:off x="0" y="0"/>
-                      <a:ext cx="5943600" cy="2563534"/>
+                      <a:ext cx="5943600" cy="2930930"/>
                     </a:xfrm>
                     <a:prstGeom prst="rect">
                       <a:avLst/>
@@ -150,29 +304,28 @@
         </w:drawing>
       </w:r>
     </w:p>
+    <w:p/>
     <w:p>
-      <w:r>
-        <w:lastRenderedPageBreak/>
-        <w:t>3.UseCase for Admin</w:t>
-      </w:r>
-    </w:p>
-    <w:p>
-      <w:r>
-        <w:t>Mối quan hệ giữu Admin và hệ thống</w:t>
-      </w:r>
-      <w:bookmarkStart w:id="0" w:name="_GoBack"/>
-      <w:bookmarkEnd w:id="0"/>
+      <w:proofErr w:type="gramStart"/>
+      <w:r>
+        <w:t>3.UseCase</w:t>
+      </w:r>
+      <w:proofErr w:type="gramEnd"/>
+      <w:r>
+        <w:t xml:space="preserve"> for Admin</w:t>
+      </w:r>
     </w:p>
     <w:p>
       <w:r>
         <w:rPr>
           <w:noProof/>
         </w:rPr>
+        <w:lastRenderedPageBreak/>
         <w:drawing>
           <wp:inline distT="0" distB="0" distL="0" distR="0">
-            <wp:extent cx="5943600" cy="2861733"/>
+            <wp:extent cx="5943600" cy="4561808"/>
             <wp:effectExtent l="0" t="0" r="0" b="0"/>
-            <wp:docPr id="3" name="Picture 3" descr="Không có mô tả."/>
+            <wp:docPr id="5" name="Picture 5" descr="Không có mô tả."/>
             <wp:cNvGraphicFramePr>
               <a:graphicFrameLocks xmlns:a="http://schemas.openxmlformats.org/drawingml/2006/main" noChangeAspect="1"/>
             </wp:cNvGraphicFramePr>
@@ -180,7 +333,7 @@
               <a:graphicData uri="http://schemas.openxmlformats.org/drawingml/2006/picture">
                 <pic:pic xmlns:pic="http://schemas.openxmlformats.org/drawingml/2006/picture">
                   <pic:nvPicPr>
-                    <pic:cNvPr id="0" name="Picture 5" descr="Không có mô tả."/>
+                    <pic:cNvPr id="0" name="Picture 9" descr="Không có mô tả."/>
                     <pic:cNvPicPr>
                       <a:picLocks noChangeAspect="1" noChangeArrowheads="1"/>
                     </pic:cNvPicPr>
@@ -201,7 +354,7 @@
                   <pic:spPr bwMode="auto">
                     <a:xfrm>
                       <a:off x="0" y="0"/>
-                      <a:ext cx="5943600" cy="2861733"/>
+                      <a:ext cx="5943600" cy="4561808"/>
                     </a:xfrm>
                     <a:prstGeom prst="rect">
                       <a:avLst/>
@@ -217,7 +370,120 @@
           </wp:inline>
         </w:drawing>
       </w:r>
+      <w:bookmarkStart w:id="0" w:name="_GoBack"/>
+      <w:bookmarkEnd w:id="0"/>
     </w:p>
+    <w:p>
+      <w:proofErr w:type="spellStart"/>
+      <w:r>
+        <w:t>Mối</w:t>
+      </w:r>
+      <w:proofErr w:type="spellEnd"/>
+      <w:r>
+        <w:t xml:space="preserve"> </w:t>
+      </w:r>
+      <w:proofErr w:type="spellStart"/>
+      <w:r>
+        <w:t>quan</w:t>
+      </w:r>
+      <w:proofErr w:type="spellEnd"/>
+      <w:r>
+        <w:t xml:space="preserve"> </w:t>
+      </w:r>
+      <w:proofErr w:type="spellStart"/>
+      <w:r>
+        <w:t>hệ</w:t>
+      </w:r>
+      <w:proofErr w:type="spellEnd"/>
+      <w:r>
+        <w:t xml:space="preserve"> </w:t>
+      </w:r>
+      <w:proofErr w:type="spellStart"/>
+      <w:r>
+        <w:t>giữu</w:t>
+      </w:r>
+      <w:proofErr w:type="spellEnd"/>
+      <w:r>
+        <w:t xml:space="preserve"> Admin </w:t>
+      </w:r>
+      <w:proofErr w:type="spellStart"/>
+      <w:r>
+        <w:t>và</w:t>
+      </w:r>
+      <w:proofErr w:type="spellEnd"/>
+      <w:r>
+        <w:t xml:space="preserve"> </w:t>
+      </w:r>
+      <w:proofErr w:type="spellStart"/>
+      <w:r>
+        <w:t>hệ</w:t>
+      </w:r>
+      <w:proofErr w:type="spellEnd"/>
+      <w:r>
+        <w:t xml:space="preserve"> </w:t>
+      </w:r>
+      <w:proofErr w:type="spellStart"/>
+      <w:r>
+        <w:t>thống</w:t>
+      </w:r>
+      <w:proofErr w:type="spellEnd"/>
+    </w:p>
+    <w:p>
+      <w:r>
+        <w:rPr>
+          <w:noProof/>
+        </w:rPr>
+        <w:drawing>
+          <wp:inline distT="0" distB="0" distL="0" distR="0">
+            <wp:extent cx="5943600" cy="2857500"/>
+            <wp:effectExtent l="0" t="0" r="0" b="0"/>
+            <wp:docPr id="1" name="Picture 1" descr="Description: Không có mô tả."/>
+            <wp:cNvGraphicFramePr>
+              <a:graphicFrameLocks xmlns:a="http://schemas.openxmlformats.org/drawingml/2006/main" noChangeAspect="1"/>
+            </wp:cNvGraphicFramePr>
+            <a:graphic xmlns:a="http://schemas.openxmlformats.org/drawingml/2006/main">
+              <a:graphicData uri="http://schemas.openxmlformats.org/drawingml/2006/picture">
+                <pic:pic xmlns:pic="http://schemas.openxmlformats.org/drawingml/2006/picture">
+                  <pic:nvPicPr>
+                    <pic:cNvPr id="0" name="Picture 3" descr="Description: Không có mô tả."/>
+                    <pic:cNvPicPr>
+                      <a:picLocks noChangeAspect="1" noChangeArrowheads="1"/>
+                    </pic:cNvPicPr>
+                  </pic:nvPicPr>
+                  <pic:blipFill>
+                    <a:blip r:embed="rId8">
+                      <a:extLst>
+                        <a:ext uri="{28A0092B-C50C-407E-A947-70E740481C1C}">
+                          <a14:useLocalDpi xmlns:a14="http://schemas.microsoft.com/office/drawing/2010/main" val="0"/>
+                        </a:ext>
+                      </a:extLst>
+                    </a:blip>
+                    <a:srcRect/>
+                    <a:stretch>
+                      <a:fillRect/>
+                    </a:stretch>
+                  </pic:blipFill>
+                  <pic:spPr bwMode="auto">
+                    <a:xfrm>
+                      <a:off x="0" y="0"/>
+                      <a:ext cx="5943600" cy="2857500"/>
+                    </a:xfrm>
+                    <a:prstGeom prst="rect">
+                      <a:avLst/>
+                    </a:prstGeom>
+                    <a:noFill/>
+                    <a:ln>
+                      <a:noFill/>
+                    </a:ln>
+                  </pic:spPr>
+                </pic:pic>
+              </a:graphicData>
+            </a:graphic>
+          </wp:inline>
+        </w:drawing>
+      </w:r>
+    </w:p>
+    <w:p/>
     <w:p/>
     <w:sectPr>
       <w:pgSz w:w="12240" w:h="15840"/>
@@ -234,8 +500,8 @@
   <w:docDefaults>
     <w:rPrDefault>
       <w:rPr>
-        <w:rFonts w:ascii="Times New Roman" w:eastAsiaTheme="minorHAnsi" w:hAnsi="Times New Roman" w:cstheme="minorBidi"/>
-        <w:sz w:val="28"/>
+        <w:rFonts w:asciiTheme="minorHAnsi" w:eastAsiaTheme="minorHAnsi" w:hAnsiTheme="minorHAnsi" w:cstheme="minorBidi"/>
+        <w:sz w:val="22"/>
         <w:szCs w:val="22"/>
         <w:lang w:val="en-US" w:eastAsia="en-US" w:bidi="ar-SA"/>
       </w:rPr>
@@ -388,6 +654,11 @@
   <w:style w:type="paragraph" w:default="1" w:styleId="Normal">
     <w:name w:val="Normal"/>
     <w:qFormat/>
+    <w:rsid w:val="00461C71"/>
+    <w:rPr>
+      <w:rFonts w:ascii="Times New Roman" w:hAnsi="Times New Roman"/>
+      <w:sz w:val="28"/>
+    </w:rPr>
   </w:style>
   <w:style w:type="character" w:default="1" w:styleId="DefaultParagraphFont">
     <w:name w:val="Default Paragraph Font"/>
@@ -423,7 +694,7 @@
     <w:uiPriority w:val="99"/>
     <w:semiHidden/>
     <w:unhideWhenUsed/>
-    <w:rsid w:val="00EA4D89"/>
+    <w:rsid w:val="00461C71"/>
     <w:pPr>
       <w:spacing w:after="0" w:line="240" w:lineRule="auto"/>
     </w:pPr>
@@ -439,7 +710,7 @@
     <w:link w:val="BalloonText"/>
     <w:uiPriority w:val="99"/>
     <w:semiHidden/>
-    <w:rsid w:val="00EA4D89"/>
+    <w:rsid w:val="00461C71"/>
     <w:rPr>
       <w:rFonts w:ascii="Tahoma" w:hAnsi="Tahoma" w:cs="Tahoma"/>
       <w:sz w:val="16"/>
@@ -454,8 +725,8 @@
   <w:docDefaults>
     <w:rPrDefault>
       <w:rPr>
-        <w:rFonts w:ascii="Times New Roman" w:eastAsiaTheme="minorHAnsi" w:hAnsi="Times New Roman" w:cstheme="minorBidi"/>
-        <w:sz w:val="28"/>
+        <w:rFonts w:asciiTheme="minorHAnsi" w:eastAsiaTheme="minorHAnsi" w:hAnsiTheme="minorHAnsi" w:cstheme="minorBidi"/>
+        <w:sz w:val="22"/>
         <w:szCs w:val="22"/>
         <w:lang w:val="en-US" w:eastAsia="en-US" w:bidi="ar-SA"/>
       </w:rPr>
@@ -608,6 +879,11 @@
   <w:style w:type="paragraph" w:default="1" w:styleId="Normal">
     <w:name w:val="Normal"/>
     <w:qFormat/>
+    <w:rsid w:val="00461C71"/>
+    <w:rPr>
+      <w:rFonts w:ascii="Times New Roman" w:hAnsi="Times New Roman"/>
+      <w:sz w:val="28"/>
+    </w:rPr>
   </w:style>
   <w:style w:type="character" w:default="1" w:styleId="DefaultParagraphFont">
     <w:name w:val="Default Paragraph Font"/>
@@ -643,7 +919,7 @@
     <w:uiPriority w:val="99"/>
     <w:semiHidden/>
     <w:unhideWhenUsed/>
-    <w:rsid w:val="00EA4D89"/>
+    <w:rsid w:val="00461C71"/>
     <w:pPr>
       <w:spacing w:after="0" w:line="240" w:lineRule="auto"/>
     </w:pPr>
@@ -659,7 +935,7 @@
     <w:link w:val="BalloonText"/>
     <w:uiPriority w:val="99"/>
     <w:semiHidden/>
-    <w:rsid w:val="00EA4D89"/>
+    <w:rsid w:val="00461C71"/>
     <w:rPr>
       <w:rFonts w:ascii="Tahoma" w:hAnsi="Tahoma" w:cs="Tahoma"/>
       <w:sz w:val="16"/>

</xml_diff>